<commit_message>
Removed stuff list in volunteer registration
</commit_message>
<xml_diff>
--- a/DOCS/Use Cases/UC04-Create Incident .docx
+++ b/DOCS/Use Cases/UC04-Create Incident .docx
@@ -698,7 +698,23 @@
                 <w:sz w:val="20"/>
                 <w:szCs w:val="20"/>
               </w:rPr>
-              <w:t xml:space="preserve">Defines the incident and resources area on the map refer to </w:t>
+              <w:t xml:space="preserve">Defines the incident and resources </w:t>
+            </w:r>
+            <w:r>
+              <w:rPr>
+                <w:color w:val="000000"/>
+                <w:sz w:val="20"/>
+                <w:szCs w:val="20"/>
+              </w:rPr>
+              <w:t>location</w:t>
+            </w:r>
+            <w:r>
+              <w:rPr>
+                <w:color w:val="000000"/>
+                <w:sz w:val="20"/>
+                <w:szCs w:val="20"/>
+              </w:rPr>
+              <w:t xml:space="preserve"> on the map refer to </w:t>
             </w:r>
             <w:r>
               <w:rPr>

</xml_diff>